<commit_message>
Syllabus and docs update
</commit_message>
<xml_diff>
--- a/Syllabus.docx
+++ b/Syllabus.docx
@@ -843,9 +843,32 @@
             <w:rStyle w:val="Hyperlink"/>
             <w:rFonts w:eastAsia="Times New Roman"/>
           </w:rPr>
-          <w:t>18.337J/6.338J Parallel Computing and Scientific Machine Learning</w:t>
+          <w:t>Parallel Computing and Scientific Machine Learning</w:t>
         </w:r>
       </w:hyperlink>
+      <w:r>
+        <w:rPr>
+          <w:rStyle w:val="Hyperlink"/>
+          <w:rFonts w:eastAsia="Times New Roman"/>
+        </w:rPr>
+        <w:t xml:space="preserve"> (</w:t>
+      </w:r>
+      <w:proofErr w:type="spellStart"/>
+      <w:r>
+        <w:rPr>
+          <w:rStyle w:val="Hyperlink"/>
+          <w:rFonts w:eastAsia="Times New Roman"/>
+        </w:rPr>
+        <w:t>SciML</w:t>
+      </w:r>
+      <w:proofErr w:type="spellEnd"/>
+      <w:r>
+        <w:rPr>
+          <w:rStyle w:val="Hyperlink"/>
+          <w:rFonts w:eastAsia="Times New Roman"/>
+        </w:rPr>
+        <w:t>): Methods and Applications</w:t>
+      </w:r>
       <w:r>
         <w:rPr>
           <w:rFonts w:eastAsia="Times New Roman"/>
@@ -881,7 +904,15 @@
         <w:rPr>
           <w:rFonts w:eastAsia="Times New Roman"/>
         </w:rPr>
-        <w:t>High performance computing, machine learning, and advanced Julia for larger-scale projects</w:t>
+        <w:t xml:space="preserve">High performance computing, machine </w:t>
+      </w:r>
+      <w:bookmarkStart w:id="0" w:name="_GoBack"/>
+      <w:bookmarkEnd w:id="0"/>
+      <w:r>
+        <w:rPr>
+          <w:rFonts w:eastAsia="Times New Roman"/>
+        </w:rPr>
+        <w:t>learning, and advanced Julia for larger-scale projects</w:t>
       </w:r>
     </w:p>
     <w:p>
@@ -2182,8 +2213,6 @@
       </w:rPr>
       <w:t>809</w:t>
     </w:r>
-    <w:bookmarkStart w:id="0" w:name="_GoBack"/>
-    <w:bookmarkEnd w:id="0"/>
     <w:r>
       <w:rPr>
         <w:sz w:val="20"/>

</xml_diff>